<commit_message>
update des resultats du document feature enginneering
</commit_message>
<xml_diff>
--- a/tp2/Feature engineering.docx
+++ b/tp2/Feature engineering.docx
@@ -3086,8 +3086,6 @@
           <w14:ligatures w14:val="none"/>
         </w:rPr>
       </w:pPr>
-      <w:bookmarkStart w:id="0" w:name="_GoBack"/>
-      <w:bookmarkEnd w:id="0"/>
       <w:proofErr w:type="spellStart"/>
       <w:r>
         <w:rPr>
@@ -5310,7 +5308,7 @@
     </w:p>
     <w:tbl>
       <w:tblPr>
-        <w:tblW w:w="0" w:type="auto"/>
+        <w:tblW w:w="9765" w:type="dxa"/>
         <w:tblCellSpacing w:w="15" w:type="dxa"/>
         <w:tblCellMar>
           <w:top w:w="15" w:type="dxa"/>
@@ -5321,11 +5319,11 @@
         <w:tblLook w:val="04A0" w:firstRow="1" w:lastRow="0" w:firstColumn="1" w:lastColumn="0" w:noHBand="0" w:noVBand="1"/>
       </w:tblPr>
       <w:tblGrid>
-        <w:gridCol w:w="1890"/>
-        <w:gridCol w:w="2289"/>
+        <w:gridCol w:w="1889"/>
+        <w:gridCol w:w="2290"/>
         <w:gridCol w:w="2072"/>
-        <w:gridCol w:w="1592"/>
-        <w:gridCol w:w="1607"/>
+        <w:gridCol w:w="1804"/>
+        <w:gridCol w:w="1710"/>
       </w:tblGrid>
       <w:tr>
         <w:trPr>
@@ -5424,7 +5422,7 @@
         </w:tc>
         <w:tc>
           <w:tcPr>
-            <w:tcW w:w="0" w:type="auto"/>
+            <w:tcW w:w="1774" w:type="dxa"/>
             <w:vAlign w:val="center"/>
             <w:hideMark/>
           </w:tcPr>
@@ -5454,7 +5452,7 @@
         </w:tc>
         <w:tc>
           <w:tcPr>
-            <w:tcW w:w="0" w:type="auto"/>
+            <w:tcW w:w="1665" w:type="dxa"/>
             <w:vAlign w:val="center"/>
             <w:hideMark/>
           </w:tcPr>
@@ -5535,7 +5533,39 @@
                 <w:kern w:val="0"/>
                 <w14:ligatures w14:val="none"/>
               </w:rPr>
-              <w:t>98.38%, 98.37%</w:t>
+              <w:t>98.3</w:t>
+            </w:r>
+            <w:r>
+              <w:rPr>
+                <w:rFonts w:ascii="Times New Roman" w:eastAsia="Times New Roman" w:hAnsi="Times New Roman" w:cs="Times New Roman"/>
+                <w:kern w:val="0"/>
+                <w14:ligatures w14:val="none"/>
+              </w:rPr>
+              <w:t>7</w:t>
+            </w:r>
+            <w:r>
+              <w:rPr>
+                <w:rFonts w:ascii="Times New Roman" w:eastAsia="Times New Roman" w:hAnsi="Times New Roman" w:cs="Times New Roman"/>
+                <w:kern w:val="0"/>
+                <w14:ligatures w14:val="none"/>
+              </w:rPr>
+              <w:t>%, 98.3</w:t>
+            </w:r>
+            <w:r>
+              <w:rPr>
+                <w:rFonts w:ascii="Times New Roman" w:eastAsia="Times New Roman" w:hAnsi="Times New Roman" w:cs="Times New Roman"/>
+                <w:kern w:val="0"/>
+                <w14:ligatures w14:val="none"/>
+              </w:rPr>
+              <w:t>8</w:t>
+            </w:r>
+            <w:r>
+              <w:rPr>
+                <w:rFonts w:ascii="Times New Roman" w:eastAsia="Times New Roman" w:hAnsi="Times New Roman" w:cs="Times New Roman"/>
+                <w:kern w:val="0"/>
+                <w14:ligatures w14:val="none"/>
+              </w:rPr>
+              <w:t>%</w:t>
             </w:r>
           </w:p>
         </w:tc>
@@ -5560,13 +5590,69 @@
                 <w:kern w:val="0"/>
                 <w14:ligatures w14:val="none"/>
               </w:rPr>
-              <w:t>98.38%, 98.37%</w:t>
+              <w:t>96</w:t>
+            </w:r>
+            <w:r>
+              <w:rPr>
+                <w:rFonts w:ascii="Times New Roman" w:eastAsia="Times New Roman" w:hAnsi="Times New Roman" w:cs="Times New Roman"/>
+                <w:kern w:val="0"/>
+                <w14:ligatures w14:val="none"/>
+              </w:rPr>
+              <w:t>.</w:t>
+            </w:r>
+            <w:r>
+              <w:rPr>
+                <w:rFonts w:ascii="Times New Roman" w:eastAsia="Times New Roman" w:hAnsi="Times New Roman" w:cs="Times New Roman"/>
+                <w:kern w:val="0"/>
+                <w14:ligatures w14:val="none"/>
+              </w:rPr>
+              <w:t>77</w:t>
+            </w:r>
+            <w:r>
+              <w:rPr>
+                <w:rFonts w:ascii="Times New Roman" w:eastAsia="Times New Roman" w:hAnsi="Times New Roman" w:cs="Times New Roman"/>
+                <w:kern w:val="0"/>
+                <w14:ligatures w14:val="none"/>
+              </w:rPr>
+              <w:t>%, 9</w:t>
+            </w:r>
+            <w:r>
+              <w:rPr>
+                <w:rFonts w:ascii="Times New Roman" w:eastAsia="Times New Roman" w:hAnsi="Times New Roman" w:cs="Times New Roman"/>
+                <w:kern w:val="0"/>
+                <w14:ligatures w14:val="none"/>
+              </w:rPr>
+              <w:t>6</w:t>
+            </w:r>
+            <w:r>
+              <w:rPr>
+                <w:rFonts w:ascii="Times New Roman" w:eastAsia="Times New Roman" w:hAnsi="Times New Roman" w:cs="Times New Roman"/>
+                <w:kern w:val="0"/>
+                <w14:ligatures w14:val="none"/>
+              </w:rPr>
+              <w:t>.</w:t>
+            </w:r>
+            <w:r>
+              <w:rPr>
+                <w:rFonts w:ascii="Times New Roman" w:eastAsia="Times New Roman" w:hAnsi="Times New Roman" w:cs="Times New Roman"/>
+                <w:kern w:val="0"/>
+                <w14:ligatures w14:val="none"/>
+              </w:rPr>
+              <w:t>75</w:t>
+            </w:r>
+            <w:r>
+              <w:rPr>
+                <w:rFonts w:ascii="Times New Roman" w:eastAsia="Times New Roman" w:hAnsi="Times New Roman" w:cs="Times New Roman"/>
+                <w:kern w:val="0"/>
+                <w14:ligatures w14:val="none"/>
+              </w:rPr>
+              <w:t>%</w:t>
             </w:r>
           </w:p>
         </w:tc>
         <w:tc>
           <w:tcPr>
-            <w:tcW w:w="0" w:type="auto"/>
+            <w:tcW w:w="1774" w:type="dxa"/>
             <w:vAlign w:val="center"/>
             <w:hideMark/>
           </w:tcPr>
@@ -5585,13 +5671,37 @@
                 <w:kern w:val="0"/>
                 <w14:ligatures w14:val="none"/>
               </w:rPr>
-              <w:t>97.56%, 97.56%</w:t>
+              <w:t>97.58</w:t>
+            </w:r>
+            <w:r>
+              <w:rPr>
+                <w:rFonts w:ascii="Times New Roman" w:eastAsia="Times New Roman" w:hAnsi="Times New Roman" w:cs="Times New Roman"/>
+                <w:kern w:val="0"/>
+                <w14:ligatures w14:val="none"/>
+              </w:rPr>
+              <w:t>%, 97.5</w:t>
+            </w:r>
+            <w:r>
+              <w:rPr>
+                <w:rFonts w:ascii="Times New Roman" w:eastAsia="Times New Roman" w:hAnsi="Times New Roman" w:cs="Times New Roman"/>
+                <w:kern w:val="0"/>
+                <w14:ligatures w14:val="none"/>
+              </w:rPr>
+              <w:t>6</w:t>
+            </w:r>
+            <w:r>
+              <w:rPr>
+                <w:rFonts w:ascii="Times New Roman" w:eastAsia="Times New Roman" w:hAnsi="Times New Roman" w:cs="Times New Roman"/>
+                <w:kern w:val="0"/>
+                <w14:ligatures w14:val="none"/>
+              </w:rPr>
+              <w:t>%</w:t>
             </w:r>
           </w:p>
         </w:tc>
         <w:tc>
           <w:tcPr>
-            <w:tcW w:w="0" w:type="auto"/>
+            <w:tcW w:w="1665" w:type="dxa"/>
             <w:vAlign w:val="center"/>
             <w:hideMark/>
           </w:tcPr>
@@ -5610,7 +5720,39 @@
                 <w:kern w:val="0"/>
                 <w14:ligatures w14:val="none"/>
               </w:rPr>
-              <w:t>93.60%, 93.50%</w:t>
+              <w:t>93.</w:t>
+            </w:r>
+            <w:r>
+              <w:rPr>
+                <w:rFonts w:ascii="Times New Roman" w:eastAsia="Times New Roman" w:hAnsi="Times New Roman" w:cs="Times New Roman"/>
+                <w:kern w:val="0"/>
+                <w14:ligatures w14:val="none"/>
+              </w:rPr>
+              <w:t>6</w:t>
+            </w:r>
+            <w:r>
+              <w:rPr>
+                <w:rFonts w:ascii="Times New Roman" w:eastAsia="Times New Roman" w:hAnsi="Times New Roman" w:cs="Times New Roman"/>
+                <w:kern w:val="0"/>
+                <w14:ligatures w14:val="none"/>
+              </w:rPr>
+              <w:t>0%, 93.</w:t>
+            </w:r>
+            <w:r>
+              <w:rPr>
+                <w:rFonts w:ascii="Times New Roman" w:eastAsia="Times New Roman" w:hAnsi="Times New Roman" w:cs="Times New Roman"/>
+                <w:kern w:val="0"/>
+                <w14:ligatures w14:val="none"/>
+              </w:rPr>
+              <w:t>5</w:t>
+            </w:r>
+            <w:r>
+              <w:rPr>
+                <w:rFonts w:ascii="Times New Roman" w:eastAsia="Times New Roman" w:hAnsi="Times New Roman" w:cs="Times New Roman"/>
+                <w:kern w:val="0"/>
+                <w14:ligatures w14:val="none"/>
+              </w:rPr>
+              <w:t>0%</w:t>
             </w:r>
           </w:p>
         </w:tc>
@@ -5667,7 +5809,23 @@
                 <w:kern w:val="0"/>
                 <w14:ligatures w14:val="none"/>
               </w:rPr>
-              <w:t>97.55%, 97.56%</w:t>
+              <w:t>97.5</w:t>
+            </w:r>
+            <w:r>
+              <w:rPr>
+                <w:rFonts w:ascii="Times New Roman" w:eastAsia="Times New Roman" w:hAnsi="Times New Roman" w:cs="Times New Roman"/>
+                <w:kern w:val="0"/>
+                <w14:ligatures w14:val="none"/>
+              </w:rPr>
+              <w:t>6</w:t>
+            </w:r>
+            <w:r>
+              <w:rPr>
+                <w:rFonts w:ascii="Times New Roman" w:eastAsia="Times New Roman" w:hAnsi="Times New Roman" w:cs="Times New Roman"/>
+                <w:kern w:val="0"/>
+                <w14:ligatures w14:val="none"/>
+              </w:rPr>
+              <w:t>%, 97.56%</w:t>
             </w:r>
           </w:p>
         </w:tc>
@@ -5692,13 +5850,29 @@
                 <w:kern w:val="0"/>
                 <w14:ligatures w14:val="none"/>
               </w:rPr>
-              <w:t>95.94%, 95.93%</w:t>
+              <w:t>95.94%, 95.9</w:t>
+            </w:r>
+            <w:r>
+              <w:rPr>
+                <w:rFonts w:ascii="Times New Roman" w:eastAsia="Times New Roman" w:hAnsi="Times New Roman" w:cs="Times New Roman"/>
+                <w:kern w:val="0"/>
+                <w14:ligatures w14:val="none"/>
+              </w:rPr>
+              <w:t>4</w:t>
+            </w:r>
+            <w:r>
+              <w:rPr>
+                <w:rFonts w:ascii="Times New Roman" w:eastAsia="Times New Roman" w:hAnsi="Times New Roman" w:cs="Times New Roman"/>
+                <w:kern w:val="0"/>
+                <w14:ligatures w14:val="none"/>
+              </w:rPr>
+              <w:t>%</w:t>
             </w:r>
           </w:p>
         </w:tc>
         <w:tc>
           <w:tcPr>
-            <w:tcW w:w="0" w:type="auto"/>
+            <w:tcW w:w="1774" w:type="dxa"/>
             <w:vAlign w:val="center"/>
             <w:hideMark/>
           </w:tcPr>
@@ -5717,13 +5891,37 @@
                 <w:kern w:val="0"/>
                 <w14:ligatures w14:val="none"/>
               </w:rPr>
-              <w:t>86.99%, 86.99%</w:t>
+              <w:t>87</w:t>
+            </w:r>
+            <w:r>
+              <w:rPr>
+                <w:rFonts w:ascii="Times New Roman" w:eastAsia="Times New Roman" w:hAnsi="Times New Roman" w:cs="Times New Roman"/>
+                <w:kern w:val="0"/>
+                <w14:ligatures w14:val="none"/>
+              </w:rPr>
+              <w:t>.</w:t>
+            </w:r>
+            <w:r>
+              <w:rPr>
+                <w:rFonts w:ascii="Times New Roman" w:eastAsia="Times New Roman" w:hAnsi="Times New Roman" w:cs="Times New Roman"/>
+                <w:kern w:val="0"/>
+                <w14:ligatures w14:val="none"/>
+              </w:rPr>
+              <w:t>24</w:t>
+            </w:r>
+            <w:r>
+              <w:rPr>
+                <w:rFonts w:ascii="Times New Roman" w:eastAsia="Times New Roman" w:hAnsi="Times New Roman" w:cs="Times New Roman"/>
+                <w:kern w:val="0"/>
+                <w14:ligatures w14:val="none"/>
+              </w:rPr>
+              <w:t>%, 86.99%</w:t>
             </w:r>
           </w:p>
         </w:tc>
         <w:tc>
           <w:tcPr>
-            <w:tcW w:w="0" w:type="auto"/>
+            <w:tcW w:w="1665" w:type="dxa"/>
             <w:vAlign w:val="center"/>
             <w:hideMark/>
           </w:tcPr>
@@ -5742,7 +5940,63 @@
                 <w:kern w:val="0"/>
                 <w14:ligatures w14:val="none"/>
               </w:rPr>
-              <w:t>65.04%, 64.97%</w:t>
+              <w:t>64</w:t>
+            </w:r>
+            <w:r>
+              <w:rPr>
+                <w:rFonts w:ascii="Times New Roman" w:eastAsia="Times New Roman" w:hAnsi="Times New Roman" w:cs="Times New Roman"/>
+                <w:kern w:val="0"/>
+                <w14:ligatures w14:val="none"/>
+              </w:rPr>
+              <w:t>.</w:t>
+            </w:r>
+            <w:r>
+              <w:rPr>
+                <w:rFonts w:ascii="Times New Roman" w:eastAsia="Times New Roman" w:hAnsi="Times New Roman" w:cs="Times New Roman"/>
+                <w:kern w:val="0"/>
+                <w14:ligatures w14:val="none"/>
+              </w:rPr>
+              <w:t>97</w:t>
+            </w:r>
+            <w:r>
+              <w:rPr>
+                <w:rFonts w:ascii="Times New Roman" w:eastAsia="Times New Roman" w:hAnsi="Times New Roman" w:cs="Times New Roman"/>
+                <w:kern w:val="0"/>
+                <w14:ligatures w14:val="none"/>
+              </w:rPr>
+              <w:t>%, 6</w:t>
+            </w:r>
+            <w:r>
+              <w:rPr>
+                <w:rFonts w:ascii="Times New Roman" w:eastAsia="Times New Roman" w:hAnsi="Times New Roman" w:cs="Times New Roman"/>
+                <w:kern w:val="0"/>
+                <w14:ligatures w14:val="none"/>
+              </w:rPr>
+              <w:t>5</w:t>
+            </w:r>
+            <w:r>
+              <w:rPr>
+                <w:rFonts w:ascii="Times New Roman" w:eastAsia="Times New Roman" w:hAnsi="Times New Roman" w:cs="Times New Roman"/>
+                <w:kern w:val="0"/>
+                <w14:ligatures w14:val="none"/>
+              </w:rPr>
+              <w:t>.</w:t>
+            </w:r>
+            <w:r>
+              <w:rPr>
+                <w:rFonts w:ascii="Times New Roman" w:eastAsia="Times New Roman" w:hAnsi="Times New Roman" w:cs="Times New Roman"/>
+                <w:kern w:val="0"/>
+                <w14:ligatures w14:val="none"/>
+              </w:rPr>
+              <w:t>04</w:t>
+            </w:r>
+            <w:r>
+              <w:rPr>
+                <w:rFonts w:ascii="Times New Roman" w:eastAsia="Times New Roman" w:hAnsi="Times New Roman" w:cs="Times New Roman"/>
+                <w:kern w:val="0"/>
+                <w14:ligatures w14:val="none"/>
+              </w:rPr>
+              <w:t>%</w:t>
             </w:r>
           </w:p>
         </w:tc>
@@ -5811,7 +6065,71 @@
                 <w:kern w:val="0"/>
                 <w14:ligatures w14:val="none"/>
               </w:rPr>
-              <w:t>34.08%, 37.40%</w:t>
+              <w:t>3</w:t>
+            </w:r>
+            <w:r>
+              <w:rPr>
+                <w:rFonts w:ascii="Times New Roman" w:eastAsia="Times New Roman" w:hAnsi="Times New Roman" w:cs="Times New Roman"/>
+                <w:kern w:val="0"/>
+                <w14:ligatures w14:val="none"/>
+              </w:rPr>
+              <w:t>2</w:t>
+            </w:r>
+            <w:r>
+              <w:rPr>
+                <w:rFonts w:ascii="Times New Roman" w:eastAsia="Times New Roman" w:hAnsi="Times New Roman" w:cs="Times New Roman"/>
+                <w:kern w:val="0"/>
+                <w14:ligatures w14:val="none"/>
+              </w:rPr>
+              <w:t>.</w:t>
+            </w:r>
+            <w:r>
+              <w:rPr>
+                <w:rFonts w:ascii="Times New Roman" w:eastAsia="Times New Roman" w:hAnsi="Times New Roman" w:cs="Times New Roman"/>
+                <w:kern w:val="0"/>
+                <w14:ligatures w14:val="none"/>
+              </w:rPr>
+              <w:t>51</w:t>
+            </w:r>
+            <w:r>
+              <w:rPr>
+                <w:rFonts w:ascii="Times New Roman" w:eastAsia="Times New Roman" w:hAnsi="Times New Roman" w:cs="Times New Roman"/>
+                <w:kern w:val="0"/>
+                <w14:ligatures w14:val="none"/>
+              </w:rPr>
+              <w:t>%, 3</w:t>
+            </w:r>
+            <w:r>
+              <w:rPr>
+                <w:rFonts w:ascii="Times New Roman" w:eastAsia="Times New Roman" w:hAnsi="Times New Roman" w:cs="Times New Roman"/>
+                <w:kern w:val="0"/>
+                <w14:ligatures w14:val="none"/>
+              </w:rPr>
+              <w:t>5</w:t>
+            </w:r>
+            <w:r>
+              <w:rPr>
+                <w:rFonts w:ascii="Times New Roman" w:eastAsia="Times New Roman" w:hAnsi="Times New Roman" w:cs="Times New Roman"/>
+                <w:kern w:val="0"/>
+                <w14:ligatures w14:val="none"/>
+              </w:rPr>
+              <w:t>.</w:t>
+            </w:r>
+            <w:r>
+              <w:rPr>
+                <w:rFonts w:ascii="Times New Roman" w:eastAsia="Times New Roman" w:hAnsi="Times New Roman" w:cs="Times New Roman"/>
+                <w:kern w:val="0"/>
+                <w14:ligatures w14:val="none"/>
+              </w:rPr>
+              <w:t>77</w:t>
+            </w:r>
+            <w:r>
+              <w:rPr>
+                <w:rFonts w:ascii="Times New Roman" w:eastAsia="Times New Roman" w:hAnsi="Times New Roman" w:cs="Times New Roman"/>
+                <w:kern w:val="0"/>
+                <w14:ligatures w14:val="none"/>
+              </w:rPr>
+              <w:t>%</w:t>
             </w:r>
           </w:p>
         </w:tc>
@@ -5836,13 +6154,69 @@
                 <w:kern w:val="0"/>
                 <w14:ligatures w14:val="none"/>
               </w:rPr>
-              <w:t>50.07%, 50.41%</w:t>
+              <w:t>4</w:t>
+            </w:r>
+            <w:r>
+              <w:rPr>
+                <w:rFonts w:ascii="Times New Roman" w:eastAsia="Times New Roman" w:hAnsi="Times New Roman" w:cs="Times New Roman"/>
+                <w:kern w:val="0"/>
+                <w14:ligatures w14:val="none"/>
+              </w:rPr>
+              <w:t>5.</w:t>
+            </w:r>
+            <w:r>
+              <w:rPr>
+                <w:rFonts w:ascii="Times New Roman" w:eastAsia="Times New Roman" w:hAnsi="Times New Roman" w:cs="Times New Roman"/>
+                <w:kern w:val="0"/>
+                <w14:ligatures w14:val="none"/>
+              </w:rPr>
+              <w:t>63</w:t>
+            </w:r>
+            <w:r>
+              <w:rPr>
+                <w:rFonts w:ascii="Times New Roman" w:eastAsia="Times New Roman" w:hAnsi="Times New Roman" w:cs="Times New Roman"/>
+                <w:kern w:val="0"/>
+                <w14:ligatures w14:val="none"/>
+              </w:rPr>
+              <w:t xml:space="preserve">%, </w:t>
+            </w:r>
+            <w:r>
+              <w:rPr>
+                <w:rFonts w:ascii="Times New Roman" w:eastAsia="Times New Roman" w:hAnsi="Times New Roman" w:cs="Times New Roman"/>
+                <w:kern w:val="0"/>
+                <w14:ligatures w14:val="none"/>
+              </w:rPr>
+              <w:t>4</w:t>
+            </w:r>
+            <w:r>
+              <w:rPr>
+                <w:rFonts w:ascii="Times New Roman" w:eastAsia="Times New Roman" w:hAnsi="Times New Roman" w:cs="Times New Roman"/>
+                <w:kern w:val="0"/>
+                <w14:ligatures w14:val="none"/>
+              </w:rPr>
+              <w:t>0.</w:t>
+            </w:r>
+            <w:r>
+              <w:rPr>
+                <w:rFonts w:ascii="Times New Roman" w:eastAsia="Times New Roman" w:hAnsi="Times New Roman" w:cs="Times New Roman"/>
+                <w:kern w:val="0"/>
+                <w14:ligatures w14:val="none"/>
+              </w:rPr>
+              <w:t>53</w:t>
+            </w:r>
+            <w:r>
+              <w:rPr>
+                <w:rFonts w:ascii="Times New Roman" w:eastAsia="Times New Roman" w:hAnsi="Times New Roman" w:cs="Times New Roman"/>
+                <w:kern w:val="0"/>
+                <w14:ligatures w14:val="none"/>
+              </w:rPr>
+              <w:t>%</w:t>
             </w:r>
           </w:p>
         </w:tc>
         <w:tc>
           <w:tcPr>
-            <w:tcW w:w="0" w:type="auto"/>
+            <w:tcW w:w="1774" w:type="dxa"/>
             <w:vAlign w:val="center"/>
             <w:hideMark/>
           </w:tcPr>
@@ -5861,13 +6235,45 @@
                 <w:kern w:val="0"/>
                 <w14:ligatures w14:val="none"/>
               </w:rPr>
-              <w:t>10.65%, 24.39%</w:t>
+              <w:t>1</w:t>
+            </w:r>
+            <w:r>
+              <w:rPr>
+                <w:rFonts w:ascii="Times New Roman" w:eastAsia="Times New Roman" w:hAnsi="Times New Roman" w:cs="Times New Roman"/>
+                <w:kern w:val="0"/>
+                <w14:ligatures w14:val="none"/>
+              </w:rPr>
+              <w:t>1</w:t>
+            </w:r>
+            <w:r>
+              <w:rPr>
+                <w:rFonts w:ascii="Times New Roman" w:eastAsia="Times New Roman" w:hAnsi="Times New Roman" w:cs="Times New Roman"/>
+                <w:kern w:val="0"/>
+                <w14:ligatures w14:val="none"/>
+              </w:rPr>
+              <w:t>.</w:t>
+            </w:r>
+            <w:r>
+              <w:rPr>
+                <w:rFonts w:ascii="Times New Roman" w:eastAsia="Times New Roman" w:hAnsi="Times New Roman" w:cs="Times New Roman"/>
+                <w:kern w:val="0"/>
+                <w14:ligatures w14:val="none"/>
+              </w:rPr>
+              <w:t>83</w:t>
+            </w:r>
+            <w:r>
+              <w:rPr>
+                <w:rFonts w:ascii="Times New Roman" w:eastAsia="Times New Roman" w:hAnsi="Times New Roman" w:cs="Times New Roman"/>
+                <w:kern w:val="0"/>
+                <w14:ligatures w14:val="none"/>
+              </w:rPr>
+              <w:t>%, 24.39%</w:t>
             </w:r>
           </w:p>
         </w:tc>
         <w:tc>
           <w:tcPr>
-            <w:tcW w:w="0" w:type="auto"/>
+            <w:tcW w:w="1665" w:type="dxa"/>
             <w:vAlign w:val="center"/>
             <w:hideMark/>
           </w:tcPr>
@@ -5886,7 +6292,71 @@
                 <w:kern w:val="0"/>
                 <w14:ligatures w14:val="none"/>
               </w:rPr>
-              <w:t>35.84%, 35.77%</w:t>
+              <w:t>3</w:t>
+            </w:r>
+            <w:r>
+              <w:rPr>
+                <w:rFonts w:ascii="Times New Roman" w:eastAsia="Times New Roman" w:hAnsi="Times New Roman" w:cs="Times New Roman"/>
+                <w:kern w:val="0"/>
+                <w14:ligatures w14:val="none"/>
+              </w:rPr>
+              <w:t>2</w:t>
+            </w:r>
+            <w:r>
+              <w:rPr>
+                <w:rFonts w:ascii="Times New Roman" w:eastAsia="Times New Roman" w:hAnsi="Times New Roman" w:cs="Times New Roman"/>
+                <w:kern w:val="0"/>
+                <w14:ligatures w14:val="none"/>
+              </w:rPr>
+              <w:t>.</w:t>
+            </w:r>
+            <w:r>
+              <w:rPr>
+                <w:rFonts w:ascii="Times New Roman" w:eastAsia="Times New Roman" w:hAnsi="Times New Roman" w:cs="Times New Roman"/>
+                <w:kern w:val="0"/>
+                <w14:ligatures w14:val="none"/>
+              </w:rPr>
+              <w:t>63</w:t>
+            </w:r>
+            <w:r>
+              <w:rPr>
+                <w:rFonts w:ascii="Times New Roman" w:eastAsia="Times New Roman" w:hAnsi="Times New Roman" w:cs="Times New Roman"/>
+                <w:kern w:val="0"/>
+                <w14:ligatures w14:val="none"/>
+              </w:rPr>
+              <w:t>%, 3</w:t>
+            </w:r>
+            <w:r>
+              <w:rPr>
+                <w:rFonts w:ascii="Times New Roman" w:eastAsia="Times New Roman" w:hAnsi="Times New Roman" w:cs="Times New Roman"/>
+                <w:kern w:val="0"/>
+                <w14:ligatures w14:val="none"/>
+              </w:rPr>
+              <w:t>3</w:t>
+            </w:r>
+            <w:r>
+              <w:rPr>
+                <w:rFonts w:ascii="Times New Roman" w:eastAsia="Times New Roman" w:hAnsi="Times New Roman" w:cs="Times New Roman"/>
+                <w:kern w:val="0"/>
+                <w14:ligatures w14:val="none"/>
+              </w:rPr>
+              <w:t>.</w:t>
+            </w:r>
+            <w:r>
+              <w:rPr>
+                <w:rFonts w:ascii="Times New Roman" w:eastAsia="Times New Roman" w:hAnsi="Times New Roman" w:cs="Times New Roman"/>
+                <w:kern w:val="0"/>
+                <w14:ligatures w14:val="none"/>
+              </w:rPr>
+              <w:t>33</w:t>
+            </w:r>
+            <w:r>
+              <w:rPr>
+                <w:rFonts w:ascii="Times New Roman" w:eastAsia="Times New Roman" w:hAnsi="Times New Roman" w:cs="Times New Roman"/>
+                <w:kern w:val="0"/>
+                <w14:ligatures w14:val="none"/>
+              </w:rPr>
+              <w:t>%</w:t>
             </w:r>
           </w:p>
         </w:tc>
@@ -5980,13 +6450,77 @@
                 <w:kern w:val="0"/>
                 <w14:ligatures w14:val="none"/>
               </w:rPr>
-              <w:t>98.37%, 98.37%</w:t>
+              <w:t>9</w:t>
+            </w:r>
+            <w:r>
+              <w:rPr>
+                <w:rFonts w:ascii="Times New Roman" w:eastAsia="Times New Roman" w:hAnsi="Times New Roman" w:cs="Times New Roman"/>
+                <w:kern w:val="0"/>
+                <w14:ligatures w14:val="none"/>
+              </w:rPr>
+              <w:t>9</w:t>
+            </w:r>
+            <w:r>
+              <w:rPr>
+                <w:rFonts w:ascii="Times New Roman" w:eastAsia="Times New Roman" w:hAnsi="Times New Roman" w:cs="Times New Roman"/>
+                <w:kern w:val="0"/>
+                <w14:ligatures w14:val="none"/>
+              </w:rPr>
+              <w:t>.</w:t>
+            </w:r>
+            <w:r>
+              <w:rPr>
+                <w:rFonts w:ascii="Times New Roman" w:eastAsia="Times New Roman" w:hAnsi="Times New Roman" w:cs="Times New Roman"/>
+                <w:kern w:val="0"/>
+                <w14:ligatures w14:val="none"/>
+              </w:rPr>
+              <w:t>19</w:t>
+            </w:r>
+            <w:r>
+              <w:rPr>
+                <w:rFonts w:ascii="Times New Roman" w:eastAsia="Times New Roman" w:hAnsi="Times New Roman" w:cs="Times New Roman"/>
+                <w:kern w:val="0"/>
+                <w14:ligatures w14:val="none"/>
+              </w:rPr>
+              <w:t>%, 9</w:t>
+            </w:r>
+            <w:r>
+              <w:rPr>
+                <w:rFonts w:ascii="Times New Roman" w:eastAsia="Times New Roman" w:hAnsi="Times New Roman" w:cs="Times New Roman"/>
+                <w:kern w:val="0"/>
+                <w14:ligatures w14:val="none"/>
+              </w:rPr>
+              <w:t>9</w:t>
+            </w:r>
+            <w:r>
+              <w:rPr>
+                <w:rFonts w:ascii="Times New Roman" w:eastAsia="Times New Roman" w:hAnsi="Times New Roman" w:cs="Times New Roman"/>
+                <w:kern w:val="0"/>
+                <w14:ligatures w14:val="none"/>
+              </w:rPr>
+              <w:t>.</w:t>
+            </w:r>
+            <w:r>
+              <w:rPr>
+                <w:rFonts w:ascii="Times New Roman" w:eastAsia="Times New Roman" w:hAnsi="Times New Roman" w:cs="Times New Roman"/>
+                <w:kern w:val="0"/>
+                <w14:ligatures w14:val="none"/>
+              </w:rPr>
+              <w:t>19</w:t>
+            </w:r>
+            <w:r>
+              <w:rPr>
+                <w:rFonts w:ascii="Times New Roman" w:eastAsia="Times New Roman" w:hAnsi="Times New Roman" w:cs="Times New Roman"/>
+                <w:kern w:val="0"/>
+                <w14:ligatures w14:val="none"/>
+              </w:rPr>
+              <w:t>%</w:t>
             </w:r>
           </w:p>
         </w:tc>
         <w:tc>
           <w:tcPr>
-            <w:tcW w:w="0" w:type="auto"/>
+            <w:tcW w:w="1774" w:type="dxa"/>
             <w:vAlign w:val="center"/>
             <w:hideMark/>
           </w:tcPr>
@@ -6005,13 +6539,45 @@
                 <w:kern w:val="0"/>
                 <w14:ligatures w14:val="none"/>
               </w:rPr>
-              <w:t>86.99%, 86.99%</w:t>
+              <w:t>8</w:t>
+            </w:r>
+            <w:r>
+              <w:rPr>
+                <w:rFonts w:ascii="Times New Roman" w:eastAsia="Times New Roman" w:hAnsi="Times New Roman" w:cs="Times New Roman"/>
+                <w:kern w:val="0"/>
+                <w14:ligatures w14:val="none"/>
+              </w:rPr>
+              <w:t>7</w:t>
+            </w:r>
+            <w:r>
+              <w:rPr>
+                <w:rFonts w:ascii="Times New Roman" w:eastAsia="Times New Roman" w:hAnsi="Times New Roman" w:cs="Times New Roman"/>
+                <w:kern w:val="0"/>
+                <w14:ligatures w14:val="none"/>
+              </w:rPr>
+              <w:t>.</w:t>
+            </w:r>
+            <w:r>
+              <w:rPr>
+                <w:rFonts w:ascii="Times New Roman" w:eastAsia="Times New Roman" w:hAnsi="Times New Roman" w:cs="Times New Roman"/>
+                <w:kern w:val="0"/>
+                <w14:ligatures w14:val="none"/>
+              </w:rPr>
+              <w:t>24</w:t>
+            </w:r>
+            <w:r>
+              <w:rPr>
+                <w:rFonts w:ascii="Times New Roman" w:eastAsia="Times New Roman" w:hAnsi="Times New Roman" w:cs="Times New Roman"/>
+                <w:kern w:val="0"/>
+                <w14:ligatures w14:val="none"/>
+              </w:rPr>
+              <w:t>%, 86.99%</w:t>
             </w:r>
           </w:p>
         </w:tc>
         <w:tc>
           <w:tcPr>
-            <w:tcW w:w="0" w:type="auto"/>
+            <w:tcW w:w="1665" w:type="dxa"/>
             <w:vAlign w:val="center"/>
             <w:hideMark/>
           </w:tcPr>
@@ -6030,7 +6596,39 @@
                 <w:kern w:val="0"/>
                 <w14:ligatures w14:val="none"/>
               </w:rPr>
-              <w:t>68.29%, 68.18%</w:t>
+              <w:t>68.</w:t>
+            </w:r>
+            <w:r>
+              <w:rPr>
+                <w:rFonts w:ascii="Times New Roman" w:eastAsia="Times New Roman" w:hAnsi="Times New Roman" w:cs="Times New Roman"/>
+                <w:kern w:val="0"/>
+                <w14:ligatures w14:val="none"/>
+              </w:rPr>
+              <w:t>18</w:t>
+            </w:r>
+            <w:r>
+              <w:rPr>
+                <w:rFonts w:ascii="Times New Roman" w:eastAsia="Times New Roman" w:hAnsi="Times New Roman" w:cs="Times New Roman"/>
+                <w:kern w:val="0"/>
+                <w14:ligatures w14:val="none"/>
+              </w:rPr>
+              <w:t>%, 68.</w:t>
+            </w:r>
+            <w:r>
+              <w:rPr>
+                <w:rFonts w:ascii="Times New Roman" w:eastAsia="Times New Roman" w:hAnsi="Times New Roman" w:cs="Times New Roman"/>
+                <w:kern w:val="0"/>
+                <w14:ligatures w14:val="none"/>
+              </w:rPr>
+              <w:t>29</w:t>
+            </w:r>
+            <w:r>
+              <w:rPr>
+                <w:rFonts w:ascii="Times New Roman" w:eastAsia="Times New Roman" w:hAnsi="Times New Roman" w:cs="Times New Roman"/>
+                <w:kern w:val="0"/>
+                <w14:ligatures w14:val="none"/>
+              </w:rPr>
+              <w:t>%</w:t>
             </w:r>
           </w:p>
         </w:tc>
@@ -6111,7 +6709,63 @@
                 <w:kern w:val="0"/>
                 <w14:ligatures w14:val="none"/>
               </w:rPr>
-              <w:t>75.31%, 75.61%</w:t>
+              <w:t>72</w:t>
+            </w:r>
+            <w:r>
+              <w:rPr>
+                <w:rFonts w:ascii="Times New Roman" w:eastAsia="Times New Roman" w:hAnsi="Times New Roman" w:cs="Times New Roman"/>
+                <w:kern w:val="0"/>
+                <w14:ligatures w14:val="none"/>
+              </w:rPr>
+              <w:t>.3</w:t>
+            </w:r>
+            <w:r>
+              <w:rPr>
+                <w:rFonts w:ascii="Times New Roman" w:eastAsia="Times New Roman" w:hAnsi="Times New Roman" w:cs="Times New Roman"/>
+                <w:kern w:val="0"/>
+                <w14:ligatures w14:val="none"/>
+              </w:rPr>
+              <w:t>3</w:t>
+            </w:r>
+            <w:r>
+              <w:rPr>
+                <w:rFonts w:ascii="Times New Roman" w:eastAsia="Times New Roman" w:hAnsi="Times New Roman" w:cs="Times New Roman"/>
+                <w:kern w:val="0"/>
+                <w14:ligatures w14:val="none"/>
+              </w:rPr>
+              <w:t>%, 7</w:t>
+            </w:r>
+            <w:r>
+              <w:rPr>
+                <w:rFonts w:ascii="Times New Roman" w:eastAsia="Times New Roman" w:hAnsi="Times New Roman" w:cs="Times New Roman"/>
+                <w:kern w:val="0"/>
+                <w14:ligatures w14:val="none"/>
+              </w:rPr>
+              <w:t>2</w:t>
+            </w:r>
+            <w:r>
+              <w:rPr>
+                <w:rFonts w:ascii="Times New Roman" w:eastAsia="Times New Roman" w:hAnsi="Times New Roman" w:cs="Times New Roman"/>
+                <w:kern w:val="0"/>
+                <w14:ligatures w14:val="none"/>
+              </w:rPr>
+              <w:t>.</w:t>
+            </w:r>
+            <w:r>
+              <w:rPr>
+                <w:rFonts w:ascii="Times New Roman" w:eastAsia="Times New Roman" w:hAnsi="Times New Roman" w:cs="Times New Roman"/>
+                <w:kern w:val="0"/>
+                <w14:ligatures w14:val="none"/>
+              </w:rPr>
+              <w:t>3</w:t>
+            </w:r>
+            <w:r>
+              <w:rPr>
+                <w:rFonts w:ascii="Times New Roman" w:eastAsia="Times New Roman" w:hAnsi="Times New Roman" w:cs="Times New Roman"/>
+                <w:kern w:val="0"/>
+                <w14:ligatures w14:val="none"/>
+              </w:rPr>
+              <w:t>6%</w:t>
             </w:r>
           </w:p>
         </w:tc>
@@ -6136,13 +6790,77 @@
                 <w:kern w:val="0"/>
                 <w14:ligatures w14:val="none"/>
               </w:rPr>
-              <w:t>76.12%, 76.42%</w:t>
+              <w:t>7</w:t>
+            </w:r>
+            <w:r>
+              <w:rPr>
+                <w:rFonts w:ascii="Times New Roman" w:eastAsia="Times New Roman" w:hAnsi="Times New Roman" w:cs="Times New Roman"/>
+                <w:kern w:val="0"/>
+                <w14:ligatures w14:val="none"/>
+              </w:rPr>
+              <w:t>3</w:t>
+            </w:r>
+            <w:r>
+              <w:rPr>
+                <w:rFonts w:ascii="Times New Roman" w:eastAsia="Times New Roman" w:hAnsi="Times New Roman" w:cs="Times New Roman"/>
+                <w:kern w:val="0"/>
+                <w14:ligatures w14:val="none"/>
+              </w:rPr>
+              <w:t>.</w:t>
+            </w:r>
+            <w:r>
+              <w:rPr>
+                <w:rFonts w:ascii="Times New Roman" w:eastAsia="Times New Roman" w:hAnsi="Times New Roman" w:cs="Times New Roman"/>
+                <w:kern w:val="0"/>
+                <w14:ligatures w14:val="none"/>
+              </w:rPr>
+              <w:t>23</w:t>
+            </w:r>
+            <w:r>
+              <w:rPr>
+                <w:rFonts w:ascii="Times New Roman" w:eastAsia="Times New Roman" w:hAnsi="Times New Roman" w:cs="Times New Roman"/>
+                <w:kern w:val="0"/>
+                <w14:ligatures w14:val="none"/>
+              </w:rPr>
+              <w:t>%, 7</w:t>
+            </w:r>
+            <w:r>
+              <w:rPr>
+                <w:rFonts w:ascii="Times New Roman" w:eastAsia="Times New Roman" w:hAnsi="Times New Roman" w:cs="Times New Roman"/>
+                <w:kern w:val="0"/>
+                <w14:ligatures w14:val="none"/>
+              </w:rPr>
+              <w:t>3</w:t>
+            </w:r>
+            <w:r>
+              <w:rPr>
+                <w:rFonts w:ascii="Times New Roman" w:eastAsia="Times New Roman" w:hAnsi="Times New Roman" w:cs="Times New Roman"/>
+                <w:kern w:val="0"/>
+                <w14:ligatures w14:val="none"/>
+              </w:rPr>
+              <w:t>.</w:t>
+            </w:r>
+            <w:r>
+              <w:rPr>
+                <w:rFonts w:ascii="Times New Roman" w:eastAsia="Times New Roman" w:hAnsi="Times New Roman" w:cs="Times New Roman"/>
+                <w:kern w:val="0"/>
+                <w14:ligatures w14:val="none"/>
+              </w:rPr>
+              <w:t>17</w:t>
+            </w:r>
+            <w:r>
+              <w:rPr>
+                <w:rFonts w:ascii="Times New Roman" w:eastAsia="Times New Roman" w:hAnsi="Times New Roman" w:cs="Times New Roman"/>
+                <w:kern w:val="0"/>
+                <w14:ligatures w14:val="none"/>
+              </w:rPr>
+              <w:t>%</w:t>
             </w:r>
           </w:p>
         </w:tc>
         <w:tc>
           <w:tcPr>
-            <w:tcW w:w="0" w:type="auto"/>
+            <w:tcW w:w="1774" w:type="dxa"/>
             <w:vAlign w:val="center"/>
             <w:hideMark/>
           </w:tcPr>
@@ -6161,13 +6879,77 @@
                 <w:kern w:val="0"/>
                 <w14:ligatures w14:val="none"/>
               </w:rPr>
-              <w:t>73.16%, 73.17%</w:t>
+              <w:t>7</w:t>
+            </w:r>
+            <w:r>
+              <w:rPr>
+                <w:rFonts w:ascii="Times New Roman" w:eastAsia="Times New Roman" w:hAnsi="Times New Roman" w:cs="Times New Roman"/>
+                <w:kern w:val="0"/>
+                <w14:ligatures w14:val="none"/>
+              </w:rPr>
+              <w:t>1</w:t>
+            </w:r>
+            <w:r>
+              <w:rPr>
+                <w:rFonts w:ascii="Times New Roman" w:eastAsia="Times New Roman" w:hAnsi="Times New Roman" w:cs="Times New Roman"/>
+                <w:kern w:val="0"/>
+                <w14:ligatures w14:val="none"/>
+              </w:rPr>
+              <w:t>.</w:t>
+            </w:r>
+            <w:r>
+              <w:rPr>
+                <w:rFonts w:ascii="Times New Roman" w:eastAsia="Times New Roman" w:hAnsi="Times New Roman" w:cs="Times New Roman"/>
+                <w:kern w:val="0"/>
+                <w14:ligatures w14:val="none"/>
+              </w:rPr>
+              <w:t>77</w:t>
+            </w:r>
+            <w:r>
+              <w:rPr>
+                <w:rFonts w:ascii="Times New Roman" w:eastAsia="Times New Roman" w:hAnsi="Times New Roman" w:cs="Times New Roman"/>
+                <w:kern w:val="0"/>
+                <w14:ligatures w14:val="none"/>
+              </w:rPr>
+              <w:t>%, 7</w:t>
+            </w:r>
+            <w:r>
+              <w:rPr>
+                <w:rFonts w:ascii="Times New Roman" w:eastAsia="Times New Roman" w:hAnsi="Times New Roman" w:cs="Times New Roman"/>
+                <w:kern w:val="0"/>
+                <w14:ligatures w14:val="none"/>
+              </w:rPr>
+              <w:t>1</w:t>
+            </w:r>
+            <w:r>
+              <w:rPr>
+                <w:rFonts w:ascii="Times New Roman" w:eastAsia="Times New Roman" w:hAnsi="Times New Roman" w:cs="Times New Roman"/>
+                <w:kern w:val="0"/>
+                <w14:ligatures w14:val="none"/>
+              </w:rPr>
+              <w:t>.</w:t>
+            </w:r>
+            <w:r>
+              <w:rPr>
+                <w:rFonts w:ascii="Times New Roman" w:eastAsia="Times New Roman" w:hAnsi="Times New Roman" w:cs="Times New Roman"/>
+                <w:kern w:val="0"/>
+                <w14:ligatures w14:val="none"/>
+              </w:rPr>
+              <w:t>54</w:t>
+            </w:r>
+            <w:r>
+              <w:rPr>
+                <w:rFonts w:ascii="Times New Roman" w:eastAsia="Times New Roman" w:hAnsi="Times New Roman" w:cs="Times New Roman"/>
+                <w:kern w:val="0"/>
+                <w14:ligatures w14:val="none"/>
+              </w:rPr>
+              <w:t>%</w:t>
             </w:r>
           </w:p>
         </w:tc>
         <w:tc>
           <w:tcPr>
-            <w:tcW w:w="0" w:type="auto"/>
+            <w:tcW w:w="1665" w:type="dxa"/>
             <w:vAlign w:val="center"/>
             <w:hideMark/>
           </w:tcPr>
@@ -6186,7 +6968,73 @@
                 <w:kern w:val="0"/>
                 <w14:ligatures w14:val="none"/>
               </w:rPr>
-              <w:t>67.23%, 67.48%</w:t>
+              <w:t>6</w:t>
+            </w:r>
+            <w:r>
+              <w:rPr>
+                <w:rFonts w:ascii="Times New Roman" w:eastAsia="Times New Roman" w:hAnsi="Times New Roman" w:cs="Times New Roman"/>
+                <w:kern w:val="0"/>
+                <w14:ligatures w14:val="none"/>
+              </w:rPr>
+              <w:t>1</w:t>
+            </w:r>
+            <w:r>
+              <w:rPr>
+                <w:rFonts w:ascii="Times New Roman" w:eastAsia="Times New Roman" w:hAnsi="Times New Roman" w:cs="Times New Roman"/>
+                <w:kern w:val="0"/>
+                <w14:ligatures w14:val="none"/>
+              </w:rPr>
+              <w:t>.</w:t>
+            </w:r>
+            <w:r>
+              <w:rPr>
+                <w:rFonts w:ascii="Times New Roman" w:eastAsia="Times New Roman" w:hAnsi="Times New Roman" w:cs="Times New Roman"/>
+                <w:kern w:val="0"/>
+                <w14:ligatures w14:val="none"/>
+              </w:rPr>
+              <w:t>54</w:t>
+            </w:r>
+            <w:r>
+              <w:rPr>
+                <w:rFonts w:ascii="Times New Roman" w:eastAsia="Times New Roman" w:hAnsi="Times New Roman" w:cs="Times New Roman"/>
+                <w:kern w:val="0"/>
+                <w14:ligatures w14:val="none"/>
+              </w:rPr>
+              <w:t>%, 6</w:t>
+            </w:r>
+            <w:r>
+              <w:rPr>
+                <w:rFonts w:ascii="Times New Roman" w:eastAsia="Times New Roman" w:hAnsi="Times New Roman" w:cs="Times New Roman"/>
+                <w:kern w:val="0"/>
+                <w14:ligatures w14:val="none"/>
+              </w:rPr>
+              <w:t>1</w:t>
+            </w:r>
+            <w:r>
+              <w:rPr>
+                <w:rFonts w:ascii="Times New Roman" w:eastAsia="Times New Roman" w:hAnsi="Times New Roman" w:cs="Times New Roman"/>
+                <w:kern w:val="0"/>
+                <w14:ligatures w14:val="none"/>
+              </w:rPr>
+              <w:t>.</w:t>
+            </w:r>
+            <w:r>
+              <w:rPr>
+                <w:rFonts w:ascii="Times New Roman" w:eastAsia="Times New Roman" w:hAnsi="Times New Roman" w:cs="Times New Roman"/>
+                <w:kern w:val="0"/>
+                <w14:ligatures w14:val="none"/>
+              </w:rPr>
+              <w:t>79</w:t>
+            </w:r>
+            <w:bookmarkStart w:id="0" w:name="_GoBack"/>
+            <w:bookmarkEnd w:id="0"/>
+            <w:r>
+              <w:rPr>
+                <w:rFonts w:ascii="Times New Roman" w:eastAsia="Times New Roman" w:hAnsi="Times New Roman" w:cs="Times New Roman"/>
+                <w:kern w:val="0"/>
+                <w14:ligatures w14:val="none"/>
+              </w:rPr>
+              <w:t>%</w:t>
             </w:r>
           </w:p>
         </w:tc>
@@ -6209,7 +7057,6 @@
           <w:kern w:val="0"/>
           <w14:ligatures w14:val="none"/>
         </w:rPr>
-        <w:lastRenderedPageBreak/>
         <w:t xml:space="preserve">Analyse des </w:t>
       </w:r>
       <w:proofErr w:type="spellStart"/>
@@ -6256,6 +7103,7 @@
           <w:kern w:val="0"/>
           <w14:ligatures w14:val="none"/>
         </w:rPr>
+        <w:lastRenderedPageBreak/>
         <w:t xml:space="preserve">TF-IDF </w:t>
       </w:r>
       <w:proofErr w:type="gramStart"/>
@@ -12314,7 +13162,7 @@
   <a:extraClrSchemeLst/>
   <a:extLst>
     <a:ext uri="{05A4C25C-085E-4340-85A3-A5531E510DB2}">
-      <thm15:themeFamily xmlns:thm15="http://schemas.microsoft.com/office/thememl/2012/main" xmlns="" name="Office Theme" id="{2E142A2C-CD16-42D6-873A-C26D2A0506FA}" vid="{1BDDFF52-6CD6-40A5-AB3C-68EB2F1E4D0A}"/>
+      <thm15:themeFamily xmlns="" xmlns:thm15="http://schemas.microsoft.com/office/thememl/2012/main" name="Office Theme" id="{2E142A2C-CD16-42D6-873A-C26D2A0506FA}" vid="{1BDDFF52-6CD6-40A5-AB3C-68EB2F1E4D0A}"/>
     </a:ext>
   </a:extLst>
 </a:theme>

</xml_diff>